<commit_message>
[labwork 11] exit task
</commit_message>
<xml_diff>
--- a/Anastasiya_Khilko/reports/labwork 9/labwork09.docx
+++ b/Anastasiya_Khilko/reports/labwork 9/labwork09.docx
@@ -28,11 +28,21 @@
             <w:pPr>
               <w:pStyle w:val="CompanyName"/>
             </w:pPr>
-            <w:fldSimple w:instr=" DOCPROPERTY  Company  \* MERGEFORMAT ">
-              <w:r>
-                <w:t>EPAM Systems, RD Dep.</w:t>
-              </w:r>
-            </w:fldSimple>
+            <w:r>
+              <w:fldChar w:fldCharType="begin"/>
+            </w:r>
+            <w:r>
+              <w:instrText xml:space="preserve"> DOCPROPERTY  Company  \* MERGEFORMAT </w:instrText>
+            </w:r>
+            <w:r>
+              <w:fldChar w:fldCharType="separate"/>
+            </w:r>
+            <w:r>
+              <w:t>EPAM Systems, RD Dep.</w:t>
+            </w:r>
+            <w:r>
+              <w:fldChar w:fldCharType="end"/>
+            </w:r>
           </w:p>
         </w:tc>
       </w:tr>
@@ -57,11 +67,21 @@
                 <w:szCs w:val="44"/>
               </w:rPr>
             </w:pPr>
-            <w:fldSimple w:instr=" DOCPROPERTY  Title  \* MERGEFORMAT ">
-              <w:r>
-                <w:t>MTN.BI.07 Partitioning</w:t>
-              </w:r>
-            </w:fldSimple>
+            <w:r>
+              <w:fldChar w:fldCharType="begin"/>
+            </w:r>
+            <w:r>
+              <w:instrText xml:space="preserve"> DOCPROPERTY  Title  \* MERGEFORMAT </w:instrText>
+            </w:r>
+            <w:r>
+              <w:fldChar w:fldCharType="separate"/>
+            </w:r>
+            <w:r>
+              <w:t>MTN.BI.07 Partitioning</w:t>
+            </w:r>
+            <w:r>
+              <w:fldChar w:fldCharType="end"/>
+            </w:r>
           </w:p>
         </w:tc>
       </w:tr>
@@ -494,14 +514,9 @@
                 <w:rStyle w:val="Hyperlink"/>
               </w:rPr>
             </w:pPr>
-            <w:hyperlink r:id="rId7" w:history="1">
-              <w:r>
-                <w:rPr>
-                  <w:rStyle w:val="Hyperlink"/>
-                </w:rPr>
-                <w:t>Kiryl Bucha</w:t>
-              </w:r>
-            </w:hyperlink>
+            <w:r>
+              <w:t>Anastasiya Khilko</w:t>
+            </w:r>
           </w:p>
         </w:tc>
         <w:tc>
@@ -529,158 +544,7 @@
                 <w:szCs w:val="16"/>
                 <w:lang w:val="en-US"/>
               </w:rPr>
-              <w:t>12-JAN-2012</w:t>
-            </w:r>
-          </w:p>
-        </w:tc>
-        <w:tc>
-          <w:tcPr>
-            <w:tcW w:w="1559" w:type="dxa"/>
-            <w:tcMar>
-              <w:top w:w="57" w:type="dxa"/>
-            </w:tcMar>
-          </w:tcPr>
-          <w:p>
-            <w:pPr>
-              <w:pStyle w:val="TableText"/>
-              <w:rPr>
-                <w:rFonts w:cs="Arial"/>
-                <w:sz w:val="16"/>
-                <w:szCs w:val="16"/>
-                <w:lang w:val="en-US"/>
-              </w:rPr>
-            </w:pPr>
-          </w:p>
-        </w:tc>
-        <w:tc>
-          <w:tcPr>
-            <w:tcW w:w="1422" w:type="dxa"/>
-            <w:tcMar>
-              <w:top w:w="57" w:type="dxa"/>
-            </w:tcMar>
-          </w:tcPr>
-          <w:p>
-            <w:pPr>
-              <w:pStyle w:val="TableText"/>
-              <w:jc w:val="center"/>
-              <w:rPr>
-                <w:rFonts w:cs="Arial"/>
-                <w:sz w:val="16"/>
-                <w:szCs w:val="16"/>
-                <w:lang w:val="en-US"/>
-              </w:rPr>
-            </w:pPr>
-          </w:p>
-        </w:tc>
-      </w:tr>
-      <w:tr>
-        <w:tc>
-          <w:tcPr>
-            <w:tcW w:w="851" w:type="dxa"/>
-            <w:tcMar>
-              <w:top w:w="57" w:type="dxa"/>
-            </w:tcMar>
-          </w:tcPr>
-          <w:p>
-            <w:pPr>
-              <w:pStyle w:val="TableText"/>
-              <w:jc w:val="center"/>
-              <w:rPr>
-                <w:rFonts w:cs="Arial"/>
-                <w:sz w:val="16"/>
-                <w:szCs w:val="16"/>
-                <w:lang w:val="en-US"/>
-              </w:rPr>
-            </w:pPr>
-            <w:r>
-              <w:rPr>
-                <w:rFonts w:cs="Arial"/>
-                <w:sz w:val="16"/>
-                <w:szCs w:val="16"/>
-                <w:lang w:val="en-US"/>
-              </w:rPr>
-              <w:t>2.0</w:t>
-            </w:r>
-          </w:p>
-        </w:tc>
-        <w:tc>
-          <w:tcPr>
-            <w:tcW w:w="2209" w:type="dxa"/>
-            <w:tcMar>
-              <w:top w:w="57" w:type="dxa"/>
-            </w:tcMar>
-          </w:tcPr>
-          <w:p>
-            <w:pPr>
-              <w:pStyle w:val="TableText"/>
-              <w:rPr>
-                <w:rFonts w:cs="Arial"/>
-                <w:sz w:val="16"/>
-                <w:szCs w:val="16"/>
-                <w:lang w:val="en-US"/>
-              </w:rPr>
-            </w:pPr>
-            <w:r>
-              <w:rPr>
-                <w:rFonts w:cs="Arial"/>
-                <w:sz w:val="16"/>
-                <w:szCs w:val="16"/>
-                <w:lang w:val="en-US"/>
-              </w:rPr>
-              <w:t>Updated in accordance with renewed content</w:t>
-            </w:r>
-          </w:p>
-        </w:tc>
-        <w:tc>
-          <w:tcPr>
-            <w:tcW w:w="1800" w:type="dxa"/>
-            <w:tcMar>
-              <w:top w:w="57" w:type="dxa"/>
-            </w:tcMar>
-          </w:tcPr>
-          <w:p>
-            <w:pPr>
-              <w:pStyle w:val="TableText"/>
-              <w:rPr>
-                <w:rStyle w:val="Hyperlink"/>
-              </w:rPr>
-            </w:pPr>
-            <w:hyperlink r:id="rId8" w:history="1">
-              <w:r>
-                <w:rPr>
-                  <w:rStyle w:val="Hyperlink"/>
-                </w:rPr>
-                <w:t>Elias Nema</w:t>
-              </w:r>
-            </w:hyperlink>
-          </w:p>
-        </w:tc>
-        <w:tc>
-          <w:tcPr>
-            <w:tcW w:w="1519" w:type="dxa"/>
-            <w:tcMar>
-              <w:top w:w="57" w:type="dxa"/>
-            </w:tcMar>
-          </w:tcPr>
-          <w:p>
-            <w:pPr>
-              <w:pStyle w:val="TableText"/>
-              <w:jc w:val="center"/>
-              <w:rPr>
-                <w:rFonts w:cs="Arial"/>
-                <w:sz w:val="16"/>
-                <w:szCs w:val="16"/>
-                <w:lang w:val="en-US"/>
-              </w:rPr>
-            </w:pPr>
-            <w:r>
-              <w:rPr>
-                <w:rFonts w:cs="Arial"/>
-                <w:sz w:val="16"/>
-                <w:szCs w:val="16"/>
-                <w:lang w:val="en-US"/>
-              </w:rPr>
-              <w:t>20-JAN-2014</w:t>
+              <w:t>14-NOV-2017</w:t>
             </w:r>
           </w:p>
         </w:tc>
@@ -729,10 +593,10 @@
       <w:pPr>
         <w:pStyle w:val="BodyText"/>
         <w:sectPr>
-          <w:headerReference w:type="default" r:id="rId9"/>
-          <w:footerReference w:type="default" r:id="rId10"/>
-          <w:headerReference w:type="first" r:id="rId11"/>
-          <w:footerReference w:type="first" r:id="rId12"/>
+          <w:headerReference w:type="default" r:id="rId7"/>
+          <w:footerReference w:type="default" r:id="rId8"/>
+          <w:headerReference w:type="first" r:id="rId9"/>
+          <w:footerReference w:type="first" r:id="rId10"/>
           <w:pgSz w:w="11909" w:h="16834" w:code="9"/>
           <w:pgMar w:top="1138" w:right="850" w:bottom="1138" w:left="1138" w:header="994" w:footer="634" w:gutter="562"/>
           <w:cols w:space="720"/>
@@ -1588,7 +1452,7 @@
                     <pic:cNvPicPr/>
                   </pic:nvPicPr>
                   <pic:blipFill>
-                    <a:blip r:embed="rId13"/>
+                    <a:blip r:embed="rId11"/>
                     <a:stretch>
                       <a:fillRect/>
                     </a:stretch>
@@ -1639,7 +1503,7 @@
                     <pic:cNvPicPr/>
                   </pic:nvPicPr>
                   <pic:blipFill>
-                    <a:blip r:embed="rId14"/>
+                    <a:blip r:embed="rId12"/>
                     <a:stretch>
                       <a:fillRect/>
                     </a:stretch>
@@ -1731,7 +1595,7 @@
                     <pic:cNvPicPr/>
                   </pic:nvPicPr>
                   <pic:blipFill>
-                    <a:blip r:embed="rId15"/>
+                    <a:blip r:embed="rId13"/>
                     <a:stretch>
                       <a:fillRect/>
                     </a:stretch>
@@ -1898,7 +1762,7 @@
                     <pic:cNvPicPr/>
                   </pic:nvPicPr>
                   <pic:blipFill>
-                    <a:blip r:embed="rId16"/>
+                    <a:blip r:embed="rId14"/>
                     <a:stretch>
                       <a:fillRect/>
                     </a:stretch>
@@ -1952,7 +1816,16 @@
       </w:pPr>
       <w:r>
         <w:lastRenderedPageBreak/>
-        <w:t>After that new partitions have been added.</w:t>
+        <w:t xml:space="preserve">After that new partitions have been </w:t>
+      </w:r>
+      <w:r>
+        <w:rPr>
+          <w:b/>
+        </w:rPr>
+        <w:t>added</w:t>
+      </w:r>
+      <w:r>
+        <w:t>.</w:t>
       </w:r>
     </w:p>
     <w:p>
@@ -2004,14 +1877,7 @@
           <w:sz w:val="16"/>
           <w:szCs w:val="16"/>
         </w:rPr>
-        <w:t xml:space="preserve">  </w:t>
-      </w:r>
-      <w:r>
-        <w:rPr>
-          <w:sz w:val="16"/>
-          <w:szCs w:val="16"/>
-        </w:rPr>
-        <w:t>PARTITION part2 VALUES LESS THAN( to_date('01.01.2010','DD.MM.YYYY')),</w:t>
+        <w:t xml:space="preserve">  PARTITION part2 VALUES LESS THAN( to_date('01.01.2010','DD.MM.YYYY')),</w:t>
       </w:r>
     </w:p>
     <w:p>
@@ -2044,8 +1910,6 @@
         </w:numPr>
         <w:ind w:left="360"/>
       </w:pPr>
-      <w:bookmarkStart w:id="5" w:name="_GoBack"/>
-      <w:bookmarkEnd w:id="5"/>
       <w:r>
         <w:rPr>
           <w:noProof/>
@@ -2066,7 +1930,7 @@
                     <pic:cNvPicPr/>
                   </pic:nvPicPr>
                   <pic:blipFill>
-                    <a:blip r:embed="rId17"/>
+                    <a:blip r:embed="rId15"/>
                     <a:stretch>
                       <a:fillRect/>
                     </a:stretch>
@@ -2104,11 +1968,83 @@
         <w:pStyle w:val="ListBullet"/>
         <w:numPr>
           <w:ilvl w:val="0"/>
-          <w:numId w:val="3"/>
+          <w:numId w:val="0"/>
         </w:numPr>
-      </w:pPr>
-      <w:r>
-        <w:t>Moving Partition.</w:t>
+        <w:ind w:left="360"/>
+      </w:pPr>
+    </w:p>
+    <w:p>
+      <w:pPr>
+        <w:pStyle w:val="ListBullet"/>
+        <w:numPr>
+          <w:ilvl w:val="0"/>
+          <w:numId w:val="0"/>
+        </w:numPr>
+        <w:ind w:left="360"/>
+      </w:pPr>
+      <w:r>
+        <w:t>alter table part_table merge partitions part_1, part_3 into partition part_3;</w:t>
+      </w:r>
+    </w:p>
+    <w:p>
+      <w:pPr>
+        <w:pStyle w:val="ListBullet"/>
+        <w:numPr>
+          <w:ilvl w:val="0"/>
+          <w:numId w:val="0"/>
+        </w:numPr>
+        <w:ind w:left="360"/>
+      </w:pPr>
+    </w:p>
+    <w:p>
+      <w:pPr>
+        <w:pStyle w:val="ListBullet"/>
+        <w:numPr>
+          <w:ilvl w:val="0"/>
+          <w:numId w:val="0"/>
+        </w:numPr>
+        <w:ind w:left="360"/>
+        <w:jc w:val="center"/>
+      </w:pPr>
+      <w:r>
+        <w:rPr>
+          <w:noProof/>
+        </w:rPr>
+        <w:drawing>
+          <wp:inline distT="0" distB="0" distL="0" distR="0" wp14:anchorId="2DA548C2" wp14:editId="698350D9">
+            <wp:extent cx="5492750" cy="994413"/>
+            <wp:effectExtent l="0" t="0" r="0" b="0"/>
+            <wp:docPr id="6" name="Picture 6"/>
+            <wp:cNvGraphicFramePr>
+              <a:graphicFrameLocks xmlns:a="http://schemas.openxmlformats.org/drawingml/2006/main" noChangeAspect="1"/>
+            </wp:cNvGraphicFramePr>
+            <a:graphic xmlns:a="http://schemas.openxmlformats.org/drawingml/2006/main">
+              <a:graphicData uri="http://schemas.openxmlformats.org/drawingml/2006/picture">
+                <pic:pic xmlns:pic="http://schemas.openxmlformats.org/drawingml/2006/picture">
+                  <pic:nvPicPr>
+                    <pic:cNvPr id="1" name=""/>
+                    <pic:cNvPicPr/>
+                  </pic:nvPicPr>
+                  <pic:blipFill>
+                    <a:blip r:embed="rId16"/>
+                    <a:stretch>
+                      <a:fillRect/>
+                    </a:stretch>
+                  </pic:blipFill>
+                  <pic:spPr>
+                    <a:xfrm>
+                      <a:off x="0" y="0"/>
+                      <a:ext cx="5500837" cy="995877"/>
+                    </a:xfrm>
+                    <a:prstGeom prst="rect">
+                      <a:avLst/>
+                    </a:prstGeom>
+                  </pic:spPr>
+                </pic:pic>
+              </a:graphicData>
+            </a:graphic>
+          </wp:inline>
+        </w:drawing>
       </w:r>
     </w:p>
     <w:p>
@@ -2120,8 +2056,120 @@
         </w:numPr>
       </w:pPr>
       <w:r>
-        <w:t>Splitting Partition.</w:t>
-      </w:r>
+        <w:t>Moving Partition.</w:t>
+      </w:r>
+    </w:p>
+    <w:p>
+      <w:pPr>
+        <w:pStyle w:val="ListBullet"/>
+        <w:numPr>
+          <w:ilvl w:val="0"/>
+          <w:numId w:val="0"/>
+        </w:numPr>
+        <w:ind w:left="360"/>
+      </w:pPr>
+    </w:p>
+    <w:p>
+      <w:pPr>
+        <w:pStyle w:val="ListBullet"/>
+        <w:numPr>
+          <w:ilvl w:val="0"/>
+          <w:numId w:val="0"/>
+        </w:numPr>
+        <w:ind w:left="360"/>
+        <w:rPr>
+          <w:sz w:val="18"/>
+          <w:szCs w:val="18"/>
+        </w:rPr>
+      </w:pPr>
+      <w:r>
+        <w:rPr>
+          <w:sz w:val="18"/>
+          <w:szCs w:val="18"/>
+        </w:rPr>
+        <w:t>ALTER TABLE part_table MOVE PARTITION part2 TABLESPACE users NOLOGGING COMPRESS;</w:t>
+      </w:r>
+    </w:p>
+    <w:p>
+      <w:pPr>
+        <w:pStyle w:val="ListBullet"/>
+        <w:numPr>
+          <w:ilvl w:val="0"/>
+          <w:numId w:val="0"/>
+        </w:numPr>
+        <w:ind w:left="360"/>
+        <w:rPr>
+          <w:sz w:val="18"/>
+          <w:szCs w:val="18"/>
+        </w:rPr>
+      </w:pPr>
+    </w:p>
+    <w:p>
+      <w:pPr>
+        <w:pStyle w:val="ListBullet"/>
+        <w:numPr>
+          <w:ilvl w:val="0"/>
+          <w:numId w:val="0"/>
+        </w:numPr>
+        <w:ind w:left="360"/>
+        <w:jc w:val="center"/>
+        <w:rPr>
+          <w:sz w:val="18"/>
+          <w:szCs w:val="18"/>
+        </w:rPr>
+      </w:pPr>
+      <w:r>
+        <w:rPr>
+          <w:noProof/>
+        </w:rPr>
+        <w:drawing>
+          <wp:inline distT="0" distB="0" distL="0" distR="0" wp14:anchorId="7481360F" wp14:editId="78A110C3">
+            <wp:extent cx="5456335" cy="1092200"/>
+            <wp:effectExtent l="0" t="0" r="0" b="0"/>
+            <wp:docPr id="7" name="Picture 7"/>
+            <wp:cNvGraphicFramePr>
+              <a:graphicFrameLocks xmlns:a="http://schemas.openxmlformats.org/drawingml/2006/main" noChangeAspect="1"/>
+            </wp:cNvGraphicFramePr>
+            <a:graphic xmlns:a="http://schemas.openxmlformats.org/drawingml/2006/main">
+              <a:graphicData uri="http://schemas.openxmlformats.org/drawingml/2006/picture">
+                <pic:pic xmlns:pic="http://schemas.openxmlformats.org/drawingml/2006/picture">
+                  <pic:nvPicPr>
+                    <pic:cNvPr id="1" name=""/>
+                    <pic:cNvPicPr/>
+                  </pic:nvPicPr>
+                  <pic:blipFill>
+                    <a:blip r:embed="rId17"/>
+                    <a:stretch>
+                      <a:fillRect/>
+                    </a:stretch>
+                  </pic:blipFill>
+                  <pic:spPr>
+                    <a:xfrm>
+                      <a:off x="0" y="0"/>
+                      <a:ext cx="5460794" cy="1093093"/>
+                    </a:xfrm>
+                    <a:prstGeom prst="rect">
+                      <a:avLst/>
+                    </a:prstGeom>
+                  </pic:spPr>
+                </pic:pic>
+              </a:graphicData>
+            </a:graphic>
+          </wp:inline>
+        </w:drawing>
+      </w:r>
+      <w:bookmarkStart w:id="5" w:name="_GoBack"/>
+      <w:bookmarkEnd w:id="5"/>
+    </w:p>
+    <w:p>
+      <w:pPr>
+        <w:pStyle w:val="ListBullet"/>
+        <w:numPr>
+          <w:ilvl w:val="0"/>
+          <w:numId w:val="0"/>
+        </w:numPr>
+        <w:ind w:left="360"/>
+      </w:pPr>
     </w:p>
     <w:p>
       <w:pPr>
@@ -2132,7 +2180,7 @@
         </w:numPr>
       </w:pPr>
       <w:r>
-        <w:t>Truncating Partition</w:t>
+        <w:t>Splitting Partition.</w:t>
       </w:r>
     </w:p>
     <w:p>
@@ -2144,7 +2192,7 @@
         </w:numPr>
       </w:pPr>
       <w:r>
-        <w:t>Coalescing Partition.</w:t>
+        <w:t>Truncating Partition</w:t>
       </w:r>
     </w:p>
     <w:p>
@@ -2155,6 +2203,18 @@
           <w:numId w:val="3"/>
         </w:numPr>
       </w:pPr>
+      <w:r>
+        <w:t>Coalescing Partition.</w:t>
+      </w:r>
+    </w:p>
+    <w:p>
+      <w:pPr>
+        <w:pStyle w:val="ListBullet"/>
+        <w:numPr>
+          <w:ilvl w:val="0"/>
+          <w:numId w:val="3"/>
+        </w:numPr>
+      </w:pPr>
     </w:p>
     <w:p>
       <w:pPr>
@@ -2223,6 +2283,7 @@
       <w:bookmarkStart w:id="10" w:name="_Toc380077612"/>
       <w:bookmarkStart w:id="11" w:name="_Toc383292325"/>
       <w:r>
+        <w:lastRenderedPageBreak/>
         <w:t>Results</w:t>
       </w:r>
       <w:bookmarkEnd w:id="10"/>
@@ -2411,7 +2472,7 @@
               <w:noProof/>
               <w:sz w:val="16"/>
             </w:rPr>
-            <w:t>2016</w:t>
+            <w:t>2017</w:t>
           </w:r>
           <w:r>
             <w:rPr>
@@ -2460,14 +2521,27 @@
           <w:r>
             <w:t>/</w:t>
           </w:r>
-          <w:fldSimple w:instr=" NUMPAGES ">
-            <w:r>
-              <w:rPr>
-                <w:noProof/>
-              </w:rPr>
-              <w:t>5</w:t>
-            </w:r>
-          </w:fldSimple>
+          <w:r>
+            <w:fldChar w:fldCharType="begin"/>
+          </w:r>
+          <w:r>
+            <w:instrText xml:space="preserve"> NUMPAGES </w:instrText>
+          </w:r>
+          <w:r>
+            <w:fldChar w:fldCharType="separate"/>
+          </w:r>
+          <w:r>
+            <w:rPr>
+              <w:noProof/>
+            </w:rPr>
+            <w:t>6</w:t>
+          </w:r>
+          <w:r>
+            <w:rPr>
+              <w:noProof/>
+            </w:rPr>
+            <w:fldChar w:fldCharType="end"/>
+          </w:r>
         </w:p>
       </w:tc>
     </w:tr>
@@ -2640,7 +2714,7 @@
               <w:noProof/>
               <w:sz w:val="16"/>
             </w:rPr>
-            <w:t>2016</w:t>
+            <w:t>2017</w:t>
           </w:r>
           <w:r>
             <w:rPr>
@@ -2689,14 +2763,27 @@
           <w:r>
             <w:t>/</w:t>
           </w:r>
-          <w:fldSimple w:instr=" NUMPAGES ">
-            <w:r>
-              <w:rPr>
-                <w:noProof/>
-              </w:rPr>
-              <w:t>5</w:t>
-            </w:r>
-          </w:fldSimple>
+          <w:r>
+            <w:fldChar w:fldCharType="begin"/>
+          </w:r>
+          <w:r>
+            <w:instrText xml:space="preserve"> NUMPAGES </w:instrText>
+          </w:r>
+          <w:r>
+            <w:fldChar w:fldCharType="separate"/>
+          </w:r>
+          <w:r>
+            <w:rPr>
+              <w:noProof/>
+            </w:rPr>
+            <w:t>6</w:t>
+          </w:r>
+          <w:r>
+            <w:rPr>
+              <w:noProof/>
+            </w:rPr>
+            <w:fldChar w:fldCharType="end"/>
+          </w:r>
         </w:p>
       </w:tc>
     </w:tr>
@@ -2775,17 +2862,27 @@
             </w:rPr>
             <w:t xml:space="preserve"> </w:t>
           </w:r>
-          <w:fldSimple w:instr=" TITLE  \* MERGEFORMAT ">
-            <w:r>
-              <w:rPr>
-                <w:b/>
-              </w:rPr>
-              <w:t>MTN.BI.07</w:t>
-            </w:r>
-            <w:r>
-              <w:t xml:space="preserve"> Partitioning</w:t>
-            </w:r>
-          </w:fldSimple>
+          <w:r>
+            <w:fldChar w:fldCharType="begin"/>
+          </w:r>
+          <w:r>
+            <w:instrText xml:space="preserve"> TITLE  \* MERGEFORMAT </w:instrText>
+          </w:r>
+          <w:r>
+            <w:fldChar w:fldCharType="separate"/>
+          </w:r>
+          <w:r>
+            <w:rPr>
+              <w:b/>
+            </w:rPr>
+            <w:t>MTN.BI.07</w:t>
+          </w:r>
+          <w:r>
+            <w:t xml:space="preserve"> Partitioning</w:t>
+          </w:r>
+          <w:r>
+            <w:fldChar w:fldCharType="end"/>
+          </w:r>
         </w:p>
       </w:tc>
       <w:tc>
@@ -2805,14 +2902,27 @@
               <w:b/>
             </w:rPr>
           </w:pPr>
-          <w:fldSimple w:instr=" DOCPROPERTY  Classification  \* MERGEFORMAT ">
-            <w:r>
-              <w:rPr>
-                <w:b/>
-              </w:rPr>
-              <w:t>Confidential</w:t>
-            </w:r>
-          </w:fldSimple>
+          <w:r>
+            <w:fldChar w:fldCharType="begin"/>
+          </w:r>
+          <w:r>
+            <w:instrText xml:space="preserve"> DOCPROPERTY  Classification  \* MERGEFORMAT </w:instrText>
+          </w:r>
+          <w:r>
+            <w:fldChar w:fldCharType="separate"/>
+          </w:r>
+          <w:r>
+            <w:rPr>
+              <w:b/>
+            </w:rPr>
+            <w:t>Confidential</w:t>
+          </w:r>
+          <w:r>
+            <w:rPr>
+              <w:b/>
+            </w:rPr>
+            <w:fldChar w:fldCharType="end"/>
+          </w:r>
         </w:p>
       </w:tc>
     </w:tr>
@@ -2917,7 +3027,7 @@
               <w:sz w:val="16"/>
               <w:szCs w:val="16"/>
             </w:rPr>
-            <w:t>25-Feb-2016 09:29</w:t>
+            <w:t>14-Nov-2017 23:16</w:t>
           </w:r>
           <w:r>
             <w:rPr>
@@ -2989,17 +3099,27 @@
             </w:rPr>
             <w:t xml:space="preserve"> </w:t>
           </w:r>
-          <w:fldSimple w:instr=" TITLE  \* MERGEFORMAT ">
-            <w:r>
-              <w:rPr>
-                <w:b/>
-              </w:rPr>
-              <w:t xml:space="preserve">MTN.BI.07 </w:t>
-            </w:r>
-            <w:r>
-              <w:t>Partitioning</w:t>
-            </w:r>
-          </w:fldSimple>
+          <w:r>
+            <w:fldChar w:fldCharType="begin"/>
+          </w:r>
+          <w:r>
+            <w:instrText xml:space="preserve"> TITLE  \* MERGEFORMAT </w:instrText>
+          </w:r>
+          <w:r>
+            <w:fldChar w:fldCharType="separate"/>
+          </w:r>
+          <w:r>
+            <w:rPr>
+              <w:b/>
+            </w:rPr>
+            <w:t xml:space="preserve">MTN.BI.07 </w:t>
+          </w:r>
+          <w:r>
+            <w:t>Partitioning</w:t>
+          </w:r>
+          <w:r>
+            <w:fldChar w:fldCharType="end"/>
+          </w:r>
         </w:p>
       </w:tc>
       <w:tc>
@@ -3019,14 +3139,27 @@
               <w:b/>
             </w:rPr>
           </w:pPr>
-          <w:fldSimple w:instr=" DOCPROPERTY  Classification  \* MERGEFORMAT ">
-            <w:r>
-              <w:rPr>
-                <w:b/>
-              </w:rPr>
-              <w:t>Confidential</w:t>
-            </w:r>
-          </w:fldSimple>
+          <w:r>
+            <w:fldChar w:fldCharType="begin"/>
+          </w:r>
+          <w:r>
+            <w:instrText xml:space="preserve"> DOCPROPERTY  Classification  \* MERGEFORMAT </w:instrText>
+          </w:r>
+          <w:r>
+            <w:fldChar w:fldCharType="separate"/>
+          </w:r>
+          <w:r>
+            <w:rPr>
+              <w:b/>
+            </w:rPr>
+            <w:t>Confidential</w:t>
+          </w:r>
+          <w:r>
+            <w:rPr>
+              <w:b/>
+            </w:rPr>
+            <w:fldChar w:fldCharType="end"/>
+          </w:r>
         </w:p>
       </w:tc>
     </w:tr>
@@ -3131,7 +3264,7 @@
               <w:sz w:val="16"/>
               <w:szCs w:val="16"/>
             </w:rPr>
-            <w:t>25-Feb-2016 09:29</w:t>
+            <w:t>14-Nov-2017 23:16</w:t>
           </w:r>
           <w:r>
             <w:rPr>
@@ -3297,7 +3430,6 @@
     <w:lvl w:ilvl="0">
       <w:start w:val="1"/>
       <w:numFmt w:val="bullet"/>
-      <w:pStyle w:val="ListBullet"/>
       <w:lvlText w:val=""/>
       <w:lvlJc w:val="left"/>
       <w:pPr>

</xml_diff>